<commit_message>
New translations GET SMARTCASH.docx (Spanish)
</commit_message>
<xml_diff>
--- a/done/Spanish/GET SMARTCASH.docx
+++ b/done/Spanish/GET SMARTCASH.docx
@@ -29,7 +29,7 @@
           <w:sz w:val="28"/>
           <w:szCs w:val="28"/>
         </w:rPr>
-        <w:t xml:space="preserve">WHERE TO GET SMARTCASH?</w:t>
+        <w:t xml:space="preserve">¿DÓNDE CONSEGUIR SMARTCASH?</w:t>
       </w:r>
     </w:p>
     <w:p>
@@ -52,7 +52,7 @@
           <w:sz w:val="28"/>
           <w:szCs w:val="28"/>
         </w:rPr>
-        <w:t xml:space="preserve">SmartCash is very new to the scene, so obtaining some may be a tad more complex than simply purchasing from Coinbase, but we’ve got you covered.</w:t>
+        <w:t xml:space="preserve">SmartCash es muy nuevo en la escena, por lo que obtener algunos puede ser un poco más complejo que simplemente comprar de Coinbase, pero cuentas con nosotros.</w:t>
       </w:r>
     </w:p>
     <w:p>
@@ -80,7 +80,7 @@
               <wp:inline distT="0" distB="0" distL="0" distR="0">
                 <wp:extent cx="304800" cy="304800"/>
                 <wp:effectExtent l="0" t="0" r="0" b="0"/>
-                <wp:docPr id="1" name="Rectangle 1" descr="https://contattafiles.s3.us-west-1.amazonaws.com/tnt19836/CuTATNeNIUO_Mx2/Buy%20SmartCash%20Button%20%28Grey%29.svg"/>
+                <wp:docPr id="1" name="Rectángulo 1" descr="https://contattafiles.s3.us-west-1.amazonaws.com/tnt19836/CuTATNeNIUO_Mx2/Buy%20SmartCash%20Button%20%28Grey%29.svg"/>
                 <wp:cNvGraphicFramePr>
                   <a:graphicFrameLocks xmlns:a="http://schemas.openxmlformats.org/drawingml/2006/main" noChangeAspect="1"/>
                 </wp:cNvGraphicFramePr>
@@ -159,7 +159,7 @@
           <w:sz w:val="28"/>
           <w:szCs w:val="28"/>
         </w:rPr>
-        <w:t>WALLET</w:t>
+        <w:t>BILLETERA</w:t>
       </w:r>
     </w:p>
     <w:p>
@@ -186,7 +186,7 @@
             <w:bdr w:val="none" w:sz="0" w:space="0" w:color="auto" w:frame="1"/>
           </w:rPr>
           <w:br/>
-          <w:t>Download</w:t>
+          <w:t>Descarga</w:t>
         </w:r>
       </w:hyperlink>
     </w:p>
@@ -215,7 +215,7 @@
           <w:sz w:val="28"/>
           <w:szCs w:val="28"/>
         </w:rPr>
-        <w:t xml:space="preserve">USE A MINER:</w:t>
+        <w:t xml:space="preserve">UTILICE UN MINERO:</w:t>
       </w:r>
     </w:p>
     <w:p>

</xml_diff>